<commit_message>
glory of god lights it
</commit_message>
<xml_diff>
--- a/slides/Encoding Apocalypse and Empire.docx
+++ b/slides/Encoding Apocalypse and Empire.docx
@@ -1813,10 +1813,8 @@
         <w:t>In 18:2, we find that the third class of animals that haunt Babylon, the unclean beasts, have been dropped</w:t>
       </w:r>
       <w:r>
-        <w:t xml:space="preserve"> in some readings</w:t>
-      </w:r>
-      <w:bookmarkStart w:id="0" w:name="_GoBack"/>
-      <w:bookmarkEnd w:id="0"/>
+        <w:t xml:space="preserve"> in some manuscripts</w:t>
+      </w:r>
       <w:r>
         <w:t xml:space="preserve">. The textual support for both readings is relatively even, </w:t>
       </w:r>
@@ -1830,7 +1828,13 @@
         <w:t>28</w:t>
       </w:r>
       <w:r>
-        <w:t xml:space="preserve"> on the grounds that it better reflects the theme to beasts inhabiting the desolated city.</w:t>
+        <w:t xml:space="preserve"> on the grounds that it better reflects the theme </w:t>
+      </w:r>
+      <w:r>
+        <w:t>of</w:t>
+      </w:r>
+      <w:r>
+        <w:t xml:space="preserve"> beasts inhabiting the desolated city.</w:t>
       </w:r>
       <w:r>
         <w:t xml:space="preserve"> </w:t>
@@ -2220,7 +2224,11 @@
         <w:t xml:space="preserve"> </w:t>
       </w:r>
       <w:r>
-        <w:t>envisioned a restored Jerusalem. The nations would bring tribute to Zion gold and silver instead of bronze an</w:t>
+        <w:t xml:space="preserve">envisioned a restored Jerusalem. The nations would bring tribute to Zion gold and silver instead of bronze </w:t>
+      </w:r>
+      <w:r>
+        <w:lastRenderedPageBreak/>
+        <w:t>an</w:t>
       </w:r>
       <w:r>
         <w:t xml:space="preserve">d iron, and kings their wealth. </w:t>
@@ -2241,174 +2249,170 @@
         <w:t xml:space="preserve">streaming </w:t>
       </w:r>
       <w:r>
-        <w:t xml:space="preserve">to the metropolis </w:t>
+        <w:t>to the metropolis connote</w:t>
+      </w:r>
+      <w:r>
+        <w:t>s</w:t>
+      </w:r>
+      <w:r>
+        <w:t xml:space="preserve"> Babylonian imperial propaganda</w:t>
+      </w:r>
+      <w:r>
+        <w:t>, but b</w:t>
+      </w:r>
+      <w:r>
+        <w:t>y naming Jerusalem, rather than Babylon, the epicenter of tributary gifts</w:t>
+      </w:r>
+      <w:r>
+        <w:t>,</w:t>
+      </w:r>
+      <w:r>
+        <w:t xml:space="preserve"> Zion becomes the Lord’s metropole.</w:t>
+      </w:r>
+      <w:r>
+        <w:rPr>
+          <w:rStyle w:val="FootnoteReference"/>
+        </w:rPr>
+        <w:footnoteReference w:id="22"/>
+      </w:r>
+      <w:r>
+        <w:t xml:space="preserve"> </w:t>
+      </w:r>
+      <w:r>
+        <w:t>Revelation’s appeal to Isaiah’s prophecy claims the terrestrial imperial from Rome and relocates it in the heavens.</w:t>
+      </w:r>
+      <w:r>
+        <w:t xml:space="preserve"> The culminating visions of the New Jerusalem thus fulfill the proclamation of glory, laud, and honor due to God and the Lamb: “The Empire of this World is now the Empire of our God and of his Christ. And he shall reign forever and ever.”</w:t>
+      </w:r>
+    </w:p>
+    <w:p>
+      <w:pPr>
+        <w:ind w:firstLine="720"/>
+      </w:pPr>
+      <w:r>
+        <w:t>Amid</w:t>
+      </w:r>
+      <w:r>
+        <w:t xml:space="preserve"> </w:t>
+      </w:r>
+      <w:r>
+        <w:t xml:space="preserve">visual </w:t>
+      </w:r>
+      <w:r>
+        <w:t xml:space="preserve">density of </w:t>
+      </w:r>
+      <w:r>
+        <w:t>red due to</w:t>
+      </w:r>
+      <w:r>
+        <w:t xml:space="preserve"> allusions to Isaiah</w:t>
+      </w:r>
+      <w:r>
+        <w:t>, the negative space at the end of verse 23 encourages us to pause. L</w:t>
+      </w:r>
+      <w:r>
+        <w:t xml:space="preserve">ike the notes </w:t>
+      </w:r>
+      <w:r>
+        <w:t xml:space="preserve">not played </w:t>
+      </w:r>
+      <w:r>
+        <w:t xml:space="preserve">in a Jazz riff, </w:t>
+      </w:r>
+      <w:r>
+        <w:t>the</w:t>
+      </w:r>
+      <w:r>
+        <w:t xml:space="preserve"> distinctly Christological characteristic of </w:t>
+      </w:r>
+      <w:r>
+        <w:t>restoration of Je</w:t>
+      </w:r>
+      <w:r>
+        <w:t>rusalem</w:t>
+      </w:r>
+      <w:r>
+        <w:t xml:space="preserve"> is highlighted by </w:t>
+      </w:r>
+      <w:r>
+        <w:t>its isolation</w:t>
+      </w:r>
+      <w:r>
+        <w:t xml:space="preserve">. </w:t>
+      </w:r>
+      <w:r>
+        <w:t xml:space="preserve">Though John proclaims the restoration of Jerusalem like Isaiah and Ezekiel before him, God’s victory over Babylon ultimately comes through the Lamb Who Stands As Slaughtered. Though John’s intertexuality led him to draw upon the prophets who proceeded him, he is a Christian prophet. </w:t>
+      </w:r>
+    </w:p>
+    <w:p>
+      <w:r>
+        <w:tab/>
+      </w:r>
+      <w:r>
+        <w:t>As a conclusion, consider Rev 22:6-7.</w:t>
+      </w:r>
+      <w:r>
+        <w:t xml:space="preserve"> John’s account of his vision </w:t>
+      </w:r>
+      <w:r>
+        <w:t>closes</w:t>
+      </w:r>
+      <w:r>
+        <w:t xml:space="preserve"> by reasserting the validity and tru</w:t>
+      </w:r>
+      <w:r>
+        <w:t>th of his prophetic book: “These words are faithful and true. The Lord, the God of the spirits of the prophets sent his angel to show to his servants the things which are necessary to happen.” Th</w:t>
+      </w:r>
+      <w:r>
+        <w:t>e</w:t>
+      </w:r>
+      <w:r>
+        <w:t xml:space="preserve"> phrase,</w:t>
+      </w:r>
+      <w:r>
+        <w:t xml:space="preserve"> </w:t>
+      </w:r>
+      <w:r>
+        <w:t xml:space="preserve">“the things which are necessary to happen,” an allusion to Daniel 2, is </w:t>
+      </w:r>
+      <w:r>
+        <w:t>used in both Revelation’s introduction and here at the conclusion of the vision</w:t>
+      </w:r>
+      <w:r>
+        <w:t xml:space="preserve"> to announce the imminence and the certainty of John’s vision. </w:t>
+      </w:r>
+    </w:p>
+    <w:p>
+      <w:pPr>
+        <w:ind w:firstLine="720"/>
+      </w:pPr>
+      <w:r>
+        <w:t xml:space="preserve">John expected those who read his book to understand the prophetic underpinnings of his vision. By tying the judgment of Rome to the prophets through quotations, allusions, and thematic parallels, Revelation proclaims that like </w:t>
+      </w:r>
+      <w:r>
+        <w:t xml:space="preserve">empires of </w:t>
+      </w:r>
+      <w:r>
+        <w:t xml:space="preserve">Babylon, Egypt, Tyre, and Nineveh, </w:t>
       </w:r>
       <w:r>
         <w:lastRenderedPageBreak/>
-        <w:t>connote</w:t>
-      </w:r>
-      <w:r>
-        <w:t>s</w:t>
-      </w:r>
-      <w:r>
-        <w:t xml:space="preserve"> Babylonian imperial propaganda</w:t>
-      </w:r>
-      <w:r>
-        <w:t>, but b</w:t>
-      </w:r>
-      <w:r>
-        <w:t>y naming Jerusalem, rather than Babylon, the epicenter of tributary gifts</w:t>
-      </w:r>
-      <w:r>
-        <w:t>,</w:t>
-      </w:r>
-      <w:r>
-        <w:t xml:space="preserve"> Zion becomes the Lord’s metropole.</w:t>
-      </w:r>
-      <w:r>
-        <w:rPr>
-          <w:rStyle w:val="FootnoteReference"/>
-        </w:rPr>
-        <w:footnoteReference w:id="22"/>
-      </w:r>
-      <w:r>
-        <w:t xml:space="preserve"> </w:t>
-      </w:r>
-      <w:r>
-        <w:t>Revelation’s appeal to Isaiah’s prophecy claims the terrestrial imperial from Rome and relocates it in the heavens.</w:t>
-      </w:r>
-      <w:r>
-        <w:t xml:space="preserve"> The culminating visions of the New Jerusalem thus fulfill the proclamation of glory, laud, and honor due to God and the Lamb: “The Empire of this World is now the Empire of our God and of his Christ. And he shall reign forever and ever.”</w:t>
-      </w:r>
-    </w:p>
-    <w:p>
-      <w:pPr>
-        <w:ind w:firstLine="720"/>
-      </w:pPr>
-      <w:r>
-        <w:t>Amid</w:t>
-      </w:r>
-      <w:r>
-        <w:t xml:space="preserve"> </w:t>
-      </w:r>
-      <w:r>
-        <w:t xml:space="preserve">visual </w:t>
-      </w:r>
-      <w:r>
-        <w:t xml:space="preserve">density of </w:t>
-      </w:r>
-      <w:r>
-        <w:t>red due to</w:t>
-      </w:r>
-      <w:r>
-        <w:t xml:space="preserve"> allusions to Isaiah</w:t>
-      </w:r>
-      <w:r>
-        <w:t>, the negative space at the end of verse 23 encourages us to pause. L</w:t>
-      </w:r>
-      <w:r>
-        <w:t xml:space="preserve">ike the notes </w:t>
-      </w:r>
-      <w:r>
-        <w:t xml:space="preserve">not played </w:t>
-      </w:r>
-      <w:r>
-        <w:t xml:space="preserve">in a Jazz riff, </w:t>
-      </w:r>
-      <w:r>
-        <w:t>the</w:t>
-      </w:r>
-      <w:r>
-        <w:t xml:space="preserve"> distinctly Christological characteristic of </w:t>
-      </w:r>
-      <w:r>
-        <w:t>restoration of Je</w:t>
-      </w:r>
-      <w:r>
-        <w:t>rusalem</w:t>
-      </w:r>
-      <w:r>
-        <w:t xml:space="preserve"> is highlighted by </w:t>
-      </w:r>
-      <w:r>
-        <w:t>its isolation</w:t>
+        <w:t>Rome</w:t>
+      </w:r>
+      <w:r>
+        <w:t>’s Empire</w:t>
+      </w:r>
+      <w:r>
+        <w:t xml:space="preserve"> will fall</w:t>
+      </w:r>
+      <w:r>
+        <w:t xml:space="preserve"> as well</w:t>
       </w:r>
       <w:r>
         <w:t xml:space="preserve">. </w:t>
       </w:r>
       <w:r>
-        <w:t xml:space="preserve">Though John proclaims the restoration of Jerusalem like Isaiah and Ezekiel before him, God’s victory over Babylon ultimately comes through the Lamb Who Stands As Slaughtered. Though John’s intertexuality led him to draw upon the prophets who proceeded him, he is a Christian prophet. </w:t>
-      </w:r>
-    </w:p>
-    <w:p>
-      <w:r>
-        <w:tab/>
-      </w:r>
-      <w:r>
-        <w:t>As a conclusion, consider Rev 22:6-7.</w:t>
-      </w:r>
-      <w:r>
-        <w:t xml:space="preserve"> John’s account of his vision </w:t>
-      </w:r>
-      <w:r>
-        <w:t>closes</w:t>
-      </w:r>
-      <w:r>
-        <w:t xml:space="preserve"> by reasserting the validity and tru</w:t>
-      </w:r>
-      <w:r>
-        <w:t>th of his prophetic book: “These words are faithful and true. The Lord, the God of the spirits of the prophets sent his angel to show to his servants the things which are necessary to happen.” Th</w:t>
-      </w:r>
-      <w:r>
-        <w:t>e</w:t>
-      </w:r>
-      <w:r>
-        <w:t xml:space="preserve"> phrase,</w:t>
-      </w:r>
-      <w:r>
-        <w:t xml:space="preserve"> </w:t>
-      </w:r>
-      <w:r>
-        <w:t xml:space="preserve">“the things which are necessary to happen,” an allusion to Daniel 2, is </w:t>
-      </w:r>
-      <w:r>
-        <w:t>used in both Revelation’s introduction and here at the conclusion of the vision</w:t>
-      </w:r>
-      <w:r>
-        <w:t xml:space="preserve"> to announce the imminence and the certainty of John’s vision. </w:t>
-      </w:r>
-    </w:p>
-    <w:p>
-      <w:pPr>
-        <w:ind w:firstLine="720"/>
-      </w:pPr>
-      <w:r>
-        <w:t xml:space="preserve">John expected those who read his book to understand the prophetic underpinnings of his vision. By tying the judgment of Rome to the prophets through quotations, allusions, and thematic parallels, Revelation proclaims that like </w:t>
-      </w:r>
-      <w:r>
-        <w:t xml:space="preserve">empires of </w:t>
-      </w:r>
-      <w:r>
-        <w:t>Babylon, Egypt, Tyre, and Nineveh, Rome</w:t>
-      </w:r>
-      <w:r>
-        <w:t>’s Empire</w:t>
-      </w:r>
-      <w:r>
-        <w:t xml:space="preserve"> will fall</w:t>
-      </w:r>
-      <w:r>
-        <w:t xml:space="preserve"> as well</w:t>
-      </w:r>
-      <w:r>
-        <w:t xml:space="preserve">. </w:t>
-      </w:r>
-      <w:r>
-        <w:t xml:space="preserve">The Empire of God has replaced it, and the kings and nations </w:t>
-      </w:r>
-      <w:r>
-        <w:lastRenderedPageBreak/>
-        <w:t xml:space="preserve">which Babylon once ruled over now stream to </w:t>
+        <w:t xml:space="preserve">The Empire of God has replaced it, and the kings and nations which Babylon once ruled over now stream to </w:t>
       </w:r>
       <w:r>
         <w:t>the Lord’s new imperial</w:t>
@@ -3965,6 +3969,14 @@
         </w:rPr>
         <w:fldChar w:fldCharType="end"/>
       </w:r>
+      <w:r>
+        <w:rPr>
+          <w:rFonts w:cs="Times New Roman"/>
+        </w:rPr>
+        <w:t xml:space="preserve"> [CTF: At one point, this section on 21:22-27 was going to address 21:1-4 and parallel pseudepigraphic texts; the reference to 1 Enoch 91:16 is of particular interest here; the ability to see parallel passage synoptically is one advantage of digital editions I have not yet inserted into the paper; I excised this section as I was trying to focus more clearly on allusions and empire]</w:t>
+      </w:r>
+      <w:bookmarkStart w:id="0" w:name="_GoBack"/>
+      <w:bookmarkEnd w:id="0"/>
     </w:p>
   </w:footnote>
   <w:footnote w:id="21">
@@ -5793,7 +5805,7 @@
 </file>
 
 <file path=customXml/itemProps1.xml><?xml version="1.0" encoding="utf-8"?>
-<ds:datastoreItem xmlns:ds="http://schemas.openxmlformats.org/officeDocument/2006/customXml" ds:itemID="{B909F257-95EE-46A3-9153-8565398C06FB}">
+<ds:datastoreItem xmlns:ds="http://schemas.openxmlformats.org/officeDocument/2006/customXml" ds:itemID="{3D681EC5-A2B8-4831-8532-D158A587C0B2}">
   <ds:schemaRefs>
     <ds:schemaRef ds:uri="http://schemas.openxmlformats.org/officeDocument/2006/bibliography"/>
   </ds:schemaRefs>

</xml_diff>

<commit_message>
slides added to page
</commit_message>
<xml_diff>
--- a/slides/Encoding Apocalypse and Empire.docx
+++ b/slides/Encoding Apocalypse and Empire.docx
@@ -21,23 +21,7 @@
           <w:i/>
           <w:iCs/>
         </w:rPr>
-        <w:t xml:space="preserve">SBL Digital Humanities in Biblical, Early </w:t>
-      </w:r>
-      <w:proofErr w:type="gramStart"/>
-      <w:r>
-        <w:rPr>
-          <w:i/>
-          <w:iCs/>
-        </w:rPr>
-        <w:t>Jewish,</w:t>
-      </w:r>
-      <w:proofErr w:type="gramEnd"/>
-      <w:r>
-        <w:rPr>
-          <w:i/>
-          <w:iCs/>
-        </w:rPr>
-        <w:t xml:space="preserve"> and Christian Studies Consultation</w:t>
+        <w:t>SBL Digital Humanities in Biblical, Early Jewish, and Christian Studies Consultation</w:t>
       </w:r>
       <w:r>
         <w:rPr>
@@ -173,39 +157,23 @@
           <w:i/>
           <w:iCs/>
         </w:rPr>
-        <w:t xml:space="preserve">To get material disseminated more quickly, the </w:t>
-      </w:r>
-      <w:proofErr w:type="spellStart"/>
-      <w:proofErr w:type="gramStart"/>
-      <w:r>
-        <w:rPr>
-          <w:i/>
-          <w:iCs/>
-        </w:rPr>
-        <w:t>powerpoint</w:t>
-      </w:r>
-      <w:proofErr w:type="spellEnd"/>
-      <w:proofErr w:type="gramEnd"/>
-      <w:r>
-        <w:rPr>
-          <w:i/>
-          <w:iCs/>
-        </w:rPr>
-        <w:t xml:space="preserve"> will take your through the first few pages before the URL is needed (these slides will be posted in the html eventually</w:t>
-      </w:r>
-      <w:r>
-        <w:rPr>
-          <w:i/>
-          <w:iCs/>
-        </w:rPr>
-        <w:t>, though formatting them may be more problematic than my time is worth</w:t>
-      </w:r>
-      <w:r>
-        <w:rPr>
-          <w:i/>
-          <w:iCs/>
-        </w:rPr>
-        <w:t xml:space="preserve">). </w:t>
+        <w:t xml:space="preserve">To get material disseminated more quickly, the powerpoint will take your through the first few </w:t>
+      </w:r>
+      <w:r>
+        <w:rPr>
+          <w:i/>
+          <w:iCs/>
+        </w:rPr>
+        <w:t xml:space="preserve">pages before the URL is needed. </w:t>
+      </w:r>
+      <w:bookmarkStart w:id="0" w:name="_GoBack"/>
+      <w:bookmarkEnd w:id="0"/>
+      <w:r>
+        <w:rPr>
+          <w:i/>
+          <w:iCs/>
+        </w:rPr>
+        <w:t xml:space="preserve"> </w:t>
       </w:r>
     </w:p>
     <w:p>
@@ -670,7 +638,6 @@
       <w:r>
         <w:t xml:space="preserve">Notice here the wordplay invoked in Isaiah 65; English translations do not reflect Isaiah’s change of </w:t>
       </w:r>
-      <w:proofErr w:type="spellStart"/>
       <w:r>
         <w:rPr>
           <w:i/>
@@ -678,11 +645,9 @@
         </w:rPr>
         <w:t>haggolah</w:t>
       </w:r>
-      <w:proofErr w:type="spellEnd"/>
       <w:r>
         <w:t xml:space="preserve"> (the exiles) and </w:t>
       </w:r>
-      <w:proofErr w:type="spellStart"/>
       <w:r>
         <w:rPr>
           <w:i/>
@@ -690,7 +655,6 @@
         </w:rPr>
         <w:t>wegiylu</w:t>
       </w:r>
-      <w:proofErr w:type="spellEnd"/>
       <w:r>
         <w:t xml:space="preserve"> (rejoice), though the secondary interplay of building houses and dwelling in them remains</w:t>
       </w:r>
@@ -814,15 +778,7 @@
         <w:t xml:space="preserve">: who is borrowing from whom? </w:t>
       </w:r>
       <w:r>
-        <w:t xml:space="preserve">Was </w:t>
-      </w:r>
-      <w:proofErr w:type="spellStart"/>
-      <w:r>
-        <w:t>Deutero</w:t>
-      </w:r>
-      <w:proofErr w:type="spellEnd"/>
-      <w:r>
-        <w:t xml:space="preserve">-Isaiah alluding to Jeremiah or the converse? </w:t>
+        <w:t xml:space="preserve">Was Deutero-Isaiah alluding to Jeremiah or the converse? </w:t>
       </w:r>
       <w:r>
         <w:t>Even when quoting, p</w:t>
@@ -1329,15 +1285,7 @@
         <w:t>]</w:t>
       </w:r>
       <w:r>
-        <w:t xml:space="preserve">. The eclectic body text is taken from Eberhard </w:t>
-      </w:r>
-      <w:proofErr w:type="spellStart"/>
-      <w:r>
-        <w:t>Nestle’s</w:t>
-      </w:r>
-      <w:proofErr w:type="spellEnd"/>
-      <w:r>
-        <w:t xml:space="preserve"> 1904 edition of the New Testament, the closest text to the Nestle-Aland 28 that is free from copyright protection. </w:t>
+        <w:t xml:space="preserve">. The eclectic body text is taken from Eberhard Nestle’s 1904 edition of the New Testament, the closest text to the Nestle-Aland 28 that is free from copyright protection. </w:t>
       </w:r>
       <w:r>
         <w:t>Where bracketed, the text has been modified to reflect the NA</w:t>
@@ -1557,16 +1505,11 @@
         <w:t xml:space="preserve">The use of Babylon as the ciphered name for Rome has long been understood as a </w:t>
       </w:r>
       <w:r>
-        <w:t xml:space="preserve">means of connection the </w:t>
-      </w:r>
-      <w:proofErr w:type="spellStart"/>
-      <w:r>
-        <w:t>Flavian</w:t>
+        <w:t>means of connection the Flavian</w:t>
       </w:r>
       <w:r>
         <w:t>s</w:t>
       </w:r>
-      <w:proofErr w:type="spellEnd"/>
       <w:r>
         <w:t>’</w:t>
       </w:r>
@@ -1583,15 +1526,7 @@
         <w:t>dwells</w:t>
       </w:r>
       <w:r>
-        <w:t xml:space="preserve"> by mighty waters, a quotation from Jeremiah 51:13 where Babylon resides on “mighty waters.” In 17:2, all the kings of the earth are said to have fornicated with the whore, an allusion to Isaiah’s polemic against </w:t>
-      </w:r>
-      <w:proofErr w:type="spellStart"/>
-      <w:r>
-        <w:t>Tyre</w:t>
-      </w:r>
-      <w:proofErr w:type="spellEnd"/>
-      <w:r>
-        <w:t xml:space="preserve"> in 23:17. </w:t>
+        <w:t xml:space="preserve"> by mighty waters, a quotation from Jeremiah 51:13 where Babylon resides on “mighty waters.” In 17:2, all the kings of the earth are said to have fornicated with the whore, an allusion to Isaiah’s polemic against Tyre in 23:17. </w:t>
       </w:r>
       <w:r>
         <w:t xml:space="preserve">The nations drinking from the whore’s wine alludes to Jeremiah’s prophecy against Babylon in 25 and 51. </w:t>
@@ -1667,23 +1602,7 @@
         <w:t xml:space="preserve"> together, </w:t>
       </w:r>
       <w:r>
-        <w:t xml:space="preserve">Egypt, Babylon, </w:t>
-      </w:r>
-      <w:proofErr w:type="spellStart"/>
-      <w:r>
-        <w:t>Tyre</w:t>
-      </w:r>
-      <w:proofErr w:type="spellEnd"/>
-      <w:r>
-        <w:t xml:space="preserve">, </w:t>
-      </w:r>
-      <w:proofErr w:type="spellStart"/>
-      <w:r>
-        <w:t>Ninevah</w:t>
-      </w:r>
-      <w:proofErr w:type="spellEnd"/>
-      <w:r>
-        <w:t xml:space="preserve">, </w:t>
+        <w:t xml:space="preserve">Egypt, Babylon, Tyre, Ninevah, </w:t>
       </w:r>
       <w:r>
         <w:t>the Seleucids</w:t>
@@ -1770,55 +1689,14 @@
         <w:ind w:firstLine="720"/>
       </w:pPr>
       <w:r>
-        <w:t xml:space="preserve">Turning to Revelation 18:1-3, we find two distinctive features of Revelation’s </w:t>
-      </w:r>
-      <w:proofErr w:type="gramStart"/>
-      <w:r>
-        <w:t>intertextuality</w:t>
-      </w:r>
-      <w:proofErr w:type="gramEnd"/>
-      <w:r>
-        <w:t xml:space="preserve">. The first concerns the text form used by John in the quotation of 18:2 – </w:t>
-      </w:r>
-      <w:proofErr w:type="spellStart"/>
-      <w:r>
-        <w:rPr>
-          <w:i/>
-          <w:iCs/>
-        </w:rPr>
-        <w:t>epesen</w:t>
-      </w:r>
-      <w:proofErr w:type="spellEnd"/>
-      <w:r>
-        <w:rPr>
-          <w:i/>
-          <w:iCs/>
-        </w:rPr>
-        <w:t xml:space="preserve">, </w:t>
-      </w:r>
-      <w:proofErr w:type="spellStart"/>
-      <w:r>
-        <w:rPr>
-          <w:i/>
-          <w:iCs/>
-        </w:rPr>
-        <w:t>epesen</w:t>
-      </w:r>
-      <w:proofErr w:type="spellEnd"/>
-      <w:r>
-        <w:rPr>
-          <w:i/>
-          <w:iCs/>
-        </w:rPr>
-        <w:t xml:space="preserve"> </w:t>
-      </w:r>
-      <w:proofErr w:type="spellStart"/>
-      <w:r>
-        <w:rPr>
-          <w:i/>
-          <w:iCs/>
-        </w:rPr>
-        <w:t>Babul</w:t>
+        <w:t xml:space="preserve">Turning to Revelation 18:1-3, we find two distinctive features of Revelation’s intertextuality. The first concerns the text form used by John in the quotation of 18:2 – </w:t>
+      </w:r>
+      <w:r>
+        <w:rPr>
+          <w:i/>
+          <w:iCs/>
+        </w:rPr>
+        <w:t>epesen, epesen Babul</w:t>
       </w:r>
       <w:r>
         <w:rPr>
@@ -1835,7 +1713,6 @@
         </w:rPr>
         <w:t>n</w:t>
       </w:r>
-      <w:proofErr w:type="spellEnd"/>
       <w:r>
         <w:t xml:space="preserve">. The double proclamation of Babylon’s downfall </w:t>
       </w:r>
@@ -1855,47 +1732,13 @@
         </w:rPr>
         <w:t xml:space="preserve"> </w:t>
       </w:r>
-      <w:proofErr w:type="spellStart"/>
-      <w:r>
-        <w:rPr>
-          <w:i/>
-          <w:iCs/>
-        </w:rPr>
-        <w:t>naflah</w:t>
-      </w:r>
-      <w:proofErr w:type="spellEnd"/>
-      <w:r>
-        <w:rPr>
-          <w:i/>
-          <w:iCs/>
-        </w:rPr>
-        <w:t xml:space="preserve">, </w:t>
-      </w:r>
-      <w:proofErr w:type="spellStart"/>
-      <w:r>
-        <w:rPr>
-          <w:i/>
-          <w:iCs/>
-        </w:rPr>
-        <w:t>naflah</w:t>
-      </w:r>
-      <w:proofErr w:type="spellEnd"/>
-      <w:r>
-        <w:rPr>
-          <w:i/>
-          <w:iCs/>
-        </w:rPr>
-        <w:t xml:space="preserve"> </w:t>
-      </w:r>
-      <w:proofErr w:type="spellStart"/>
-      <w:r>
-        <w:rPr>
-          <w:i/>
-          <w:iCs/>
-        </w:rPr>
-        <w:t>bavel</w:t>
-      </w:r>
-      <w:proofErr w:type="spellEnd"/>
+      <w:r>
+        <w:rPr>
+          <w:i/>
+          <w:iCs/>
+        </w:rPr>
+        <w:t>naflah, naflah bavel</w:t>
+      </w:r>
       <w:r>
         <w:t xml:space="preserve">, rather than the LXX </w:t>
       </w:r>
@@ -1903,51 +1746,17 @@
         <w:t xml:space="preserve">of either Isaiah or Jeremiah </w:t>
       </w:r>
       <w:r>
-        <w:t>πέπ</w:t>
-      </w:r>
-      <w:proofErr w:type="spellStart"/>
-      <w:r>
-        <w:t>τωκεν</w:t>
-      </w:r>
-      <w:proofErr w:type="spellEnd"/>
-      <w:r>
-        <w:t xml:space="preserve"> Βαβ</w:t>
-      </w:r>
-      <w:proofErr w:type="spellStart"/>
-      <w:r>
-        <w:t>υλών</w:t>
-      </w:r>
-      <w:proofErr w:type="spellEnd"/>
-      <w:r>
-        <w:t xml:space="preserve"> </w:t>
+        <w:t xml:space="preserve">πέπτωκεν Βαβυλών </w:t>
       </w:r>
       <w:r>
         <w:t xml:space="preserve">and </w:t>
       </w:r>
       <w:r>
-        <w:t>ἔπ</w:t>
-      </w:r>
-      <w:proofErr w:type="spellStart"/>
-      <w:r>
-        <w:t>εσεν</w:t>
-      </w:r>
-      <w:proofErr w:type="spellEnd"/>
-      <w:r>
-        <w:t xml:space="preserve"> Βαβ</w:t>
-      </w:r>
-      <w:proofErr w:type="spellStart"/>
-      <w:r>
-        <w:t>υλὼν</w:t>
-      </w:r>
-      <w:proofErr w:type="spellEnd"/>
-      <w:proofErr w:type="gramStart"/>
-      <w:r>
-        <w:t xml:space="preserve">  </w:t>
+        <w:t xml:space="preserve">ἔπεσεν Βαβυλὼν  </w:t>
       </w:r>
       <w:r>
         <w:t>respectively</w:t>
       </w:r>
-      <w:proofErr w:type="gramEnd"/>
       <w:r>
         <w:t>–</w:t>
       </w:r>
@@ -2146,15 +1955,7 @@
         <w:ind w:firstLine="720"/>
       </w:pPr>
       <w:r>
-        <w:t xml:space="preserve">In 18:2, we find that the third </w:t>
-      </w:r>
-      <w:proofErr w:type="gramStart"/>
-      <w:r>
-        <w:t>class</w:t>
-      </w:r>
-      <w:proofErr w:type="gramEnd"/>
-      <w:r>
-        <w:t xml:space="preserve"> of animals that haunt Babylon, the unclean beasts, have been dropped</w:t>
+        <w:t>In 18:2, we find that the third class of animals that haunt Babylon, the unclean beasts, have been dropped</w:t>
       </w:r>
       <w:r>
         <w:t xml:space="preserve"> in some manuscripts</w:t>
@@ -2202,7 +2003,6 @@
       <w:r>
         <w:t xml:space="preserve"> that John had Isaiah 13:21-22 in mind given the combination of </w:t>
       </w:r>
-      <w:proofErr w:type="spellStart"/>
       <w:r>
         <w:rPr>
           <w:i/>
@@ -2210,11 +2010,9 @@
         </w:rPr>
         <w:t>daimon</w:t>
       </w:r>
-      <w:proofErr w:type="spellEnd"/>
       <w:r>
         <w:t xml:space="preserve"> and </w:t>
       </w:r>
-      <w:proofErr w:type="spellStart"/>
       <w:r>
         <w:rPr>
           <w:i/>
@@ -2222,7 +2020,6 @@
         </w:rPr>
         <w:t>theria</w:t>
       </w:r>
-      <w:proofErr w:type="spellEnd"/>
       <w:r>
         <w:t xml:space="preserve">. </w:t>
       </w:r>
@@ -2242,21 +2039,11 @@
           <w:i/>
           <w:iCs/>
         </w:rPr>
-        <w:t xml:space="preserve">ta </w:t>
-      </w:r>
-      <w:proofErr w:type="spellStart"/>
-      <w:r>
-        <w:rPr>
-          <w:i/>
-          <w:iCs/>
-        </w:rPr>
-        <w:t>ethne</w:t>
-      </w:r>
-      <w:proofErr w:type="spellEnd"/>
+        <w:t>ta ethne</w:t>
+      </w:r>
       <w:r>
         <w:t xml:space="preserve"> and the text-form John is using. If </w:t>
       </w:r>
-      <w:proofErr w:type="spellStart"/>
       <w:r>
         <w:rPr>
           <w:i/>
@@ -2264,7 +2051,6 @@
         </w:rPr>
         <w:t>peptokan</w:t>
       </w:r>
-      <w:proofErr w:type="spellEnd"/>
       <w:r>
         <w:t xml:space="preserve"> is accepted, John would seem to be allud</w:t>
       </w:r>
@@ -2275,20 +2061,11 @@
         <w:t xml:space="preserve"> </w:t>
       </w:r>
       <w:r>
-        <w:t xml:space="preserve">the </w:t>
-      </w:r>
-      <w:proofErr w:type="spellStart"/>
-      <w:r>
-        <w:t>hiphi</w:t>
-      </w:r>
-      <w:r>
-        <w:t>l</w:t>
-      </w:r>
-      <w:proofErr w:type="spellEnd"/>
-      <w:r>
-        <w:t xml:space="preserve"> of </w:t>
-      </w:r>
-      <w:proofErr w:type="spellStart"/>
+        <w:t>the hiphi</w:t>
+      </w:r>
+      <w:r>
+        <w:t xml:space="preserve">l of </w:t>
+      </w:r>
       <w:r>
         <w:rPr>
           <w:i/>
@@ -2296,11 +2073,9 @@
         </w:rPr>
         <w:t>shakar</w:t>
       </w:r>
-      <w:proofErr w:type="spellEnd"/>
       <w:r>
         <w:t xml:space="preserve"> with a perfect active indicative of the verb </w:t>
       </w:r>
-      <w:proofErr w:type="spellStart"/>
       <w:r>
         <w:rPr>
           <w:i/>
@@ -2308,11 +2083,9 @@
         </w:rPr>
         <w:t>pino</w:t>
       </w:r>
-      <w:proofErr w:type="spellEnd"/>
       <w:r>
         <w:t xml:space="preserve">, since the Septuagint has a form of </w:t>
       </w:r>
-      <w:proofErr w:type="spellStart"/>
       <w:r>
         <w:rPr>
           <w:i/>
@@ -2320,7 +2093,6 @@
         </w:rPr>
         <w:t>methusko</w:t>
       </w:r>
-      <w:proofErr w:type="spellEnd"/>
       <w:r>
         <w:t xml:space="preserve">. </w:t>
       </w:r>
@@ -2331,17 +2103,8 @@
         <w:t>be intentional</w:t>
       </w:r>
       <w:r>
-        <w:t xml:space="preserve">. John may also be engaging in word play here similar to </w:t>
-      </w:r>
-      <w:proofErr w:type="spellStart"/>
-      <w:r>
-        <w:t>Deutero</w:t>
-      </w:r>
-      <w:proofErr w:type="spellEnd"/>
-      <w:r>
-        <w:t xml:space="preserve">-Isaiah’s </w:t>
-      </w:r>
-      <w:proofErr w:type="spellStart"/>
+        <w:t xml:space="preserve">. John may also be engaging in word play here similar to Deutero-Isaiah’s </w:t>
+      </w:r>
       <w:r>
         <w:rPr>
           <w:i/>
@@ -2349,11 +2112,9 @@
         </w:rPr>
         <w:t>haggolah</w:t>
       </w:r>
-      <w:proofErr w:type="spellEnd"/>
       <w:r>
         <w:t xml:space="preserve"> and </w:t>
       </w:r>
-      <w:proofErr w:type="spellStart"/>
       <w:r>
         <w:rPr>
           <w:i/>
@@ -2361,11 +2122,9 @@
         </w:rPr>
         <w:t>wegiylu</w:t>
       </w:r>
-      <w:proofErr w:type="spellEnd"/>
       <w:r>
         <w:t xml:space="preserve">. Many commentators have noted that the Septuagint of Isaiah uses </w:t>
       </w:r>
-      <w:proofErr w:type="spellStart"/>
       <w:r>
         <w:rPr>
           <w:i/>
@@ -2373,7 +2132,6 @@
         </w:rPr>
         <w:t>emporion</w:t>
       </w:r>
-      <w:proofErr w:type="spellEnd"/>
       <w:r>
         <w:rPr>
           <w:b/>
@@ -2384,7 +2142,6 @@
       <w:r>
         <w:t xml:space="preserve">for the Hebrew </w:t>
       </w:r>
-      <w:proofErr w:type="spellStart"/>
       <w:r>
         <w:rPr>
           <w:i/>
@@ -2392,11 +2149,9 @@
         </w:rPr>
         <w:t>etnan</w:t>
       </w:r>
-      <w:proofErr w:type="spellEnd"/>
       <w:r>
         <w:t xml:space="preserve">, the wages of a prostitute. The kings of the earth committed fornication – </w:t>
       </w:r>
-      <w:proofErr w:type="spellStart"/>
       <w:r>
         <w:rPr>
           <w:i/>
@@ -2404,7 +2159,6 @@
         </w:rPr>
         <w:t>eporneusan</w:t>
       </w:r>
-      <w:proofErr w:type="spellEnd"/>
       <w:r>
         <w:rPr>
           <w:i/>
@@ -2421,7 +2175,6 @@
       <w:r>
         <w:t xml:space="preserve">John may have also used a form of </w:t>
       </w:r>
-      <w:proofErr w:type="spellStart"/>
       <w:r>
         <w:rPr>
           <w:i/>
@@ -2429,11 +2182,9 @@
         </w:rPr>
         <w:t>pino</w:t>
       </w:r>
-      <w:proofErr w:type="spellEnd"/>
       <w:r>
         <w:t xml:space="preserve"> instead of </w:t>
       </w:r>
-      <w:proofErr w:type="spellStart"/>
       <w:r>
         <w:rPr>
           <w:i/>
@@ -2441,7 +2192,6 @@
         </w:rPr>
         <w:t>methusko</w:t>
       </w:r>
-      <w:proofErr w:type="spellEnd"/>
       <w:r>
         <w:rPr>
           <w:b/>
@@ -2452,26 +2202,16 @@
       <w:r>
         <w:t xml:space="preserve">for the aural similarities between </w:t>
       </w:r>
-      <w:proofErr w:type="spellStart"/>
-      <w:r>
-        <w:rPr>
-          <w:i/>
-          <w:iCs/>
-        </w:rPr>
-        <w:t>pepokan</w:t>
-      </w:r>
-      <w:proofErr w:type="spellEnd"/>
-      <w:r>
-        <w:rPr>
-          <w:i/>
-          <w:iCs/>
-        </w:rPr>
-        <w:t xml:space="preserve"> </w:t>
+      <w:r>
+        <w:rPr>
+          <w:i/>
+          <w:iCs/>
+        </w:rPr>
+        <w:t xml:space="preserve">pepokan </w:t>
       </w:r>
       <w:r>
         <w:t xml:space="preserve">and </w:t>
       </w:r>
-      <w:proofErr w:type="spellStart"/>
       <w:r>
         <w:rPr>
           <w:i/>
@@ -2479,7 +2219,6 @@
         </w:rPr>
         <w:t>peptokan</w:t>
       </w:r>
-      <w:proofErr w:type="spellEnd"/>
       <w:r>
         <w:t>.</w:t>
       </w:r>
@@ -2502,32 +2241,11 @@
         <w:t xml:space="preserve"> </w:t>
       </w:r>
       <w:r>
-        <w:t xml:space="preserve">Thus </w:t>
-      </w:r>
-      <w:proofErr w:type="spellStart"/>
-      <w:r>
-        <w:t>Alexandrinus</w:t>
-      </w:r>
-      <w:proofErr w:type="spellEnd"/>
-      <w:r>
-        <w:t xml:space="preserve"> and </w:t>
-      </w:r>
-      <w:proofErr w:type="spellStart"/>
-      <w:r>
-        <w:t>Ephrae</w:t>
-      </w:r>
-      <w:r>
-        <w:t>mi</w:t>
-      </w:r>
-      <w:proofErr w:type="spellEnd"/>
-      <w:r>
-        <w:t xml:space="preserve"> </w:t>
-      </w:r>
-      <w:proofErr w:type="spellStart"/>
-      <w:r>
-        <w:t>Rescriptus</w:t>
-      </w:r>
-      <w:proofErr w:type="spellEnd"/>
+        <w:t>Thus Alexandrinus and Ephrae</w:t>
+      </w:r>
+      <w:r>
+        <w:t>mi Rescriptus</w:t>
+      </w:r>
       <w:r>
         <w:t xml:space="preserve"> preserve “the nations have fallen because of the lust of the Whore.</w:t>
       </w:r>
@@ -2584,15 +2302,7 @@
         <w:t>the Lord’s</w:t>
       </w:r>
       <w:r>
-        <w:t xml:space="preserve"> judgment against the great empires, let us consider </w:t>
-      </w:r>
-      <w:proofErr w:type="gramStart"/>
-      <w:r>
-        <w:t>the</w:t>
-      </w:r>
-      <w:proofErr w:type="gramEnd"/>
-      <w:r>
-        <w:t xml:space="preserve"> restoration of </w:t>
+        <w:t xml:space="preserve"> judgment against the great empires, let us consider the restoration of </w:t>
       </w:r>
       <w:r>
         <w:t>the holy</w:t>
@@ -2619,15 +2329,7 @@
         <w:t xml:space="preserve">heavenly </w:t>
       </w:r>
       <w:r>
-        <w:t xml:space="preserve">Jerusalem are largely drawn from Ezekiel 40-48 and </w:t>
-      </w:r>
-      <w:proofErr w:type="spellStart"/>
-      <w:r>
-        <w:t>Trito</w:t>
-      </w:r>
-      <w:proofErr w:type="spellEnd"/>
-      <w:r>
-        <w:t xml:space="preserve">-Isaiah. The bejeweled and </w:t>
+        <w:t xml:space="preserve">Jerusalem are largely drawn from Ezekiel 40-48 and Trito-Isaiah. The bejeweled and </w:t>
       </w:r>
       <w:r>
         <w:t>richly-</w:t>
@@ -2690,15 +2392,7 @@
         <w:t>th</w:t>
       </w:r>
       <w:r>
-        <w:t xml:space="preserve"> century, </w:t>
-      </w:r>
-      <w:proofErr w:type="spellStart"/>
-      <w:r>
-        <w:t>Trito</w:t>
-      </w:r>
-      <w:proofErr w:type="spellEnd"/>
-      <w:r>
-        <w:t>-</w:t>
+        <w:t xml:space="preserve"> century, Trito-</w:t>
       </w:r>
       <w:r>
         <w:t>Isaiah</w:t>
@@ -2752,15 +2446,7 @@
         <w:t>,</w:t>
       </w:r>
       <w:r>
-        <w:t xml:space="preserve"> Zion becomes the Lord’s </w:t>
-      </w:r>
-      <w:proofErr w:type="spellStart"/>
-      <w:r>
-        <w:t>metropole</w:t>
-      </w:r>
-      <w:proofErr w:type="spellEnd"/>
-      <w:r>
-        <w:t>.</w:t>
+        <w:t xml:space="preserve"> Zion becomes the Lord’s metropole.</w:t>
       </w:r>
       <w:r>
         <w:rPr>
@@ -2867,15 +2553,7 @@
         <w:t>the</w:t>
       </w:r>
       <w:r>
-        <w:t xml:space="preserve"> distinctly </w:t>
-      </w:r>
-      <w:proofErr w:type="gramStart"/>
-      <w:r>
-        <w:t>Christological</w:t>
-      </w:r>
-      <w:proofErr w:type="gramEnd"/>
-      <w:r>
-        <w:t xml:space="preserve"> characteristic of </w:t>
+        <w:t xml:space="preserve"> distinctly Christological characteristic of </w:t>
       </w:r>
       <w:r>
         <w:t>restoration of Je</w:t>
@@ -2920,23 +2598,7 @@
         <w:t xml:space="preserve"> </w:t>
       </w:r>
       <w:r>
-        <w:t xml:space="preserve">Though John proclaims the restoration of Jerusalem like Isaiah and Ezekiel before him, God’s victory over Babylon ultimately comes through the Lamb Who Stands </w:t>
-      </w:r>
-      <w:proofErr w:type="gramStart"/>
-      <w:r>
-        <w:t>As</w:t>
-      </w:r>
-      <w:proofErr w:type="gramEnd"/>
-      <w:r>
-        <w:t xml:space="preserve"> Slaughtered. Though John’s intertexuality led him to draw upon the prophets who </w:t>
-      </w:r>
-      <w:proofErr w:type="gramStart"/>
-      <w:r>
-        <w:t>proceeded</w:t>
-      </w:r>
-      <w:proofErr w:type="gramEnd"/>
-      <w:r>
-        <w:t xml:space="preserve"> him, he is a Christian prophet</w:t>
+        <w:t>Though John proclaims the restoration of Jerusalem like Isaiah and Ezekiel before him, God’s victory over Babylon ultimately comes through the Lamb Who Stands As Slaughtered. Though John’s intertexuality led him to draw upon the prophets who proceeded him, he is a Christian prophet</w:t>
       </w:r>
       <w:r>
         <w:t xml:space="preserve"> proclaiming the imminence God’s dominion through the death on the Cross</w:t>
@@ -3025,15 +2687,7 @@
         <w:t xml:space="preserve">empires of </w:t>
       </w:r>
       <w:r>
-        <w:t xml:space="preserve">Babylon, Egypt, </w:t>
-      </w:r>
-      <w:proofErr w:type="spellStart"/>
-      <w:r>
-        <w:t>Tyre</w:t>
-      </w:r>
-      <w:proofErr w:type="spellEnd"/>
-      <w:r>
-        <w:t>, and Nineveh, Rome</w:t>
+        <w:t>Babylon, Egypt, Tyre, and Nineveh, Rome</w:t>
       </w:r>
       <w:r>
         <w:t>’s Empire</w:t>
@@ -3072,8 +2726,6 @@
       <w:r>
         <w:t xml:space="preserve"> the author intends.</w:t>
       </w:r>
-      <w:bookmarkStart w:id="0" w:name="_GoBack"/>
-      <w:bookmarkEnd w:id="0"/>
       <w:r>
         <w:t xml:space="preserve"> </w:t>
       </w:r>
@@ -3148,7 +2800,7 @@
           <w:rPr>
             <w:noProof/>
           </w:rPr>
-          <w:t>13</w:t>
+          <w:t>1</w:t>
         </w:r>
         <w:r>
           <w:rPr>
@@ -3351,23 +3003,7 @@
           <w:rFonts w:cs="Times New Roman"/>
           <w:szCs w:val="24"/>
         </w:rPr>
-        <w:t xml:space="preserve">Michael A. </w:t>
-      </w:r>
-      <w:proofErr w:type="spellStart"/>
-      <w:r>
-        <w:rPr>
-          <w:rFonts w:cs="Times New Roman"/>
-          <w:szCs w:val="24"/>
-        </w:rPr>
-        <w:t>Fishbane</w:t>
-      </w:r>
-      <w:proofErr w:type="spellEnd"/>
-      <w:r>
-        <w:rPr>
-          <w:rFonts w:cs="Times New Roman"/>
-          <w:szCs w:val="24"/>
-        </w:rPr>
-        <w:t xml:space="preserve">, </w:t>
+        <w:t xml:space="preserve">Michael A. Fishbane, </w:t>
       </w:r>
       <w:r>
         <w:rPr>
@@ -3383,23 +3019,7 @@
           <w:rFonts w:cs="Times New Roman"/>
           <w:szCs w:val="24"/>
         </w:rPr>
-        <w:t xml:space="preserve"> (Oxford: Clarendon, 1985); James </w:t>
-      </w:r>
-      <w:proofErr w:type="spellStart"/>
-      <w:r>
-        <w:rPr>
-          <w:rFonts w:cs="Times New Roman"/>
-          <w:szCs w:val="24"/>
-        </w:rPr>
-        <w:t>Nogalski</w:t>
-      </w:r>
-      <w:proofErr w:type="spellEnd"/>
-      <w:r>
-        <w:rPr>
-          <w:rFonts w:cs="Times New Roman"/>
-          <w:szCs w:val="24"/>
-        </w:rPr>
-        <w:t xml:space="preserve">, “Intertextuality and the Twelve,” in </w:t>
+        <w:t xml:space="preserve"> (Oxford: Clarendon, 1985); James Nogalski, “Intertextuality and the Twelve,” in </w:t>
       </w:r>
       <w:r>
         <w:rPr>
@@ -3415,23 +3035,7 @@
           <w:rFonts w:cs="Times New Roman"/>
           <w:szCs w:val="24"/>
         </w:rPr>
-        <w:t xml:space="preserve"> (Sheffield: Sheffield Academic Press, 1996), 102–24; Patricia </w:t>
-      </w:r>
-      <w:proofErr w:type="spellStart"/>
-      <w:r>
-        <w:rPr>
-          <w:rFonts w:cs="Times New Roman"/>
-          <w:szCs w:val="24"/>
-        </w:rPr>
-        <w:t>Tull</w:t>
-      </w:r>
-      <w:proofErr w:type="spellEnd"/>
-      <w:r>
-        <w:rPr>
-          <w:rFonts w:cs="Times New Roman"/>
-          <w:szCs w:val="24"/>
-        </w:rPr>
-        <w:t xml:space="preserve"> Willey, </w:t>
+        <w:t xml:space="preserve"> (Sheffield: Sheffield Academic Press, 1996), 102–24; Patricia Tull Willey, </w:t>
       </w:r>
       <w:r>
         <w:rPr>
@@ -3447,23 +3051,7 @@
           <w:rFonts w:cs="Times New Roman"/>
           <w:szCs w:val="24"/>
         </w:rPr>
-        <w:t xml:space="preserve"> (Atlanta: Scholars Press, 1997); Benjamin D. </w:t>
-      </w:r>
-      <w:proofErr w:type="spellStart"/>
-      <w:r>
-        <w:rPr>
-          <w:rFonts w:cs="Times New Roman"/>
-          <w:szCs w:val="24"/>
-        </w:rPr>
-        <w:t>Sommer</w:t>
-      </w:r>
-      <w:proofErr w:type="spellEnd"/>
-      <w:r>
-        <w:rPr>
-          <w:rFonts w:cs="Times New Roman"/>
-          <w:szCs w:val="24"/>
-        </w:rPr>
-        <w:t xml:space="preserve">, </w:t>
+        <w:t xml:space="preserve"> (Atlanta: Scholars Press, 1997); Benjamin D. Sommer, </w:t>
       </w:r>
       <w:r>
         <w:rPr>
@@ -3479,23 +3067,7 @@
           <w:rFonts w:cs="Times New Roman"/>
           <w:szCs w:val="24"/>
         </w:rPr>
-        <w:t xml:space="preserve"> (Palo Alto, </w:t>
-      </w:r>
-      <w:proofErr w:type="spellStart"/>
-      <w:r>
-        <w:rPr>
-          <w:rFonts w:cs="Times New Roman"/>
-          <w:szCs w:val="24"/>
-        </w:rPr>
-        <w:t>Calif</w:t>
-      </w:r>
-      <w:proofErr w:type="spellEnd"/>
-      <w:r>
-        <w:rPr>
-          <w:rFonts w:cs="Times New Roman"/>
-          <w:szCs w:val="24"/>
-        </w:rPr>
-        <w:t xml:space="preserve">: Stanford, 1998); Richard L. Schultz, </w:t>
+        <w:t xml:space="preserve"> (Palo Alto, Calif: Stanford, 1998); Richard L. Schultz, </w:t>
       </w:r>
       <w:r>
         <w:rPr>
@@ -3511,23 +3083,7 @@
           <w:rFonts w:cs="Times New Roman"/>
           <w:szCs w:val="24"/>
         </w:rPr>
-        <w:t xml:space="preserve"> (Sheffield: Sheffield Academic </w:t>
-      </w:r>
-      <w:proofErr w:type="spellStart"/>
-      <w:r>
-        <w:rPr>
-          <w:rFonts w:cs="Times New Roman"/>
-          <w:szCs w:val="24"/>
-        </w:rPr>
-        <w:t>Pr</w:t>
-      </w:r>
-      <w:proofErr w:type="spellEnd"/>
-      <w:r>
-        <w:rPr>
-          <w:rFonts w:cs="Times New Roman"/>
-          <w:szCs w:val="24"/>
-        </w:rPr>
-        <w:t xml:space="preserve">, 1999); Marvin A. Sweeney, </w:t>
+        <w:t xml:space="preserve"> (Sheffield: Sheffield Academic Pr, 1999); Marvin A. Sweeney, </w:t>
       </w:r>
       <w:r>
         <w:rPr>
@@ -3543,23 +3099,7 @@
           <w:rFonts w:cs="Times New Roman"/>
           <w:szCs w:val="24"/>
         </w:rPr>
-        <w:t xml:space="preserve"> (Tübingen: Mohr </w:t>
-      </w:r>
-      <w:proofErr w:type="spellStart"/>
-      <w:r>
-        <w:rPr>
-          <w:rFonts w:cs="Times New Roman"/>
-          <w:szCs w:val="24"/>
-        </w:rPr>
-        <w:t>Siebeck</w:t>
-      </w:r>
-      <w:proofErr w:type="spellEnd"/>
-      <w:r>
-        <w:rPr>
-          <w:rFonts w:cs="Times New Roman"/>
-          <w:szCs w:val="24"/>
-        </w:rPr>
-        <w:t>, 2005).</w:t>
+        <w:t xml:space="preserve"> (Tübingen: Mohr Siebeck, 2005).</w:t>
       </w:r>
       <w:r>
         <w:rPr>
@@ -3614,21 +3154,12 @@
         </w:rPr>
         <w:fldChar w:fldCharType="separate"/>
       </w:r>
-      <w:proofErr w:type="spellStart"/>
-      <w:r>
-        <w:rPr>
-          <w:rFonts w:cs="Times New Roman"/>
-          <w:szCs w:val="24"/>
-        </w:rPr>
-        <w:t>Nogalski</w:t>
-      </w:r>
-      <w:proofErr w:type="spellEnd"/>
-      <w:r>
-        <w:rPr>
-          <w:rFonts w:cs="Times New Roman"/>
-          <w:szCs w:val="24"/>
-        </w:rPr>
-        <w:t>, “Intertextuality and the Twelve.”</w:t>
+      <w:r>
+        <w:rPr>
+          <w:rFonts w:cs="Times New Roman"/>
+          <w:szCs w:val="24"/>
+        </w:rPr>
+        <w:t>Nogalski, “Intertextuality and the Twelve.”</w:t>
       </w:r>
       <w:r>
         <w:rPr>
@@ -3640,49 +3171,7 @@
         <w:rPr>
           <w:rFonts w:cs="Times New Roman"/>
         </w:rPr>
-        <w:t xml:space="preserve">  Insufficient attention has been paid by scholars focused on intertextuality and Revelation to prophetic intertextuality, though note </w:t>
-      </w:r>
-      <w:proofErr w:type="spellStart"/>
-      <w:r>
-        <w:rPr>
-          <w:rFonts w:cs="Times New Roman"/>
-        </w:rPr>
-        <w:t>Bauckham’s</w:t>
-      </w:r>
-      <w:proofErr w:type="spellEnd"/>
-      <w:r>
-        <w:rPr>
-          <w:rFonts w:cs="Times New Roman"/>
-        </w:rPr>
-        <w:t xml:space="preserve"> critique of those (esp. Elizabeth </w:t>
-      </w:r>
-      <w:proofErr w:type="spellStart"/>
-      <w:r>
-        <w:rPr>
-          <w:rFonts w:cs="Times New Roman"/>
-        </w:rPr>
-        <w:t>Schussler</w:t>
-      </w:r>
-      <w:proofErr w:type="spellEnd"/>
-      <w:r>
-        <w:rPr>
-          <w:rFonts w:cs="Times New Roman"/>
-        </w:rPr>
-        <w:t xml:space="preserve"> </w:t>
-      </w:r>
-      <w:proofErr w:type="spellStart"/>
-      <w:r>
-        <w:rPr>
-          <w:rFonts w:cs="Times New Roman"/>
-        </w:rPr>
-        <w:t>Fiorenza</w:t>
-      </w:r>
-      <w:proofErr w:type="spellEnd"/>
-      <w:r>
-        <w:rPr>
-          <w:rFonts w:cs="Times New Roman"/>
-        </w:rPr>
-        <w:t xml:space="preserve">) who would divorce Revelation’s allusions from their original contexts </w:t>
+        <w:t xml:space="preserve">  Insufficient attention has been paid by scholars focused on intertextuality and Revelation to prophetic intertextuality, though note Bauckham’s critique of those (esp. Elizabeth Schussler Fiorenza) who would divorce Revelation’s allusions from their original contexts </w:t>
       </w:r>
       <w:r>
         <w:rPr>
@@ -3707,23 +3196,7 @@
           <w:rFonts w:cs="Times New Roman"/>
           <w:szCs w:val="24"/>
         </w:rPr>
-        <w:t xml:space="preserve">Richard </w:t>
-      </w:r>
-      <w:proofErr w:type="spellStart"/>
-      <w:r>
-        <w:rPr>
-          <w:rFonts w:cs="Times New Roman"/>
-          <w:szCs w:val="24"/>
-        </w:rPr>
-        <w:t>Bauckham</w:t>
-      </w:r>
-      <w:proofErr w:type="spellEnd"/>
-      <w:r>
-        <w:rPr>
-          <w:rFonts w:cs="Times New Roman"/>
-          <w:szCs w:val="24"/>
-        </w:rPr>
-        <w:t xml:space="preserve">, </w:t>
+        <w:t xml:space="preserve">Richard Bauckham, </w:t>
       </w:r>
       <w:r>
         <w:rPr>
@@ -3793,39 +3266,7 @@
           <w:rFonts w:cs="Times New Roman"/>
           <w:szCs w:val="24"/>
         </w:rPr>
-        <w:t xml:space="preserve">Benjamin D. </w:t>
-      </w:r>
-      <w:proofErr w:type="spellStart"/>
-      <w:r>
-        <w:rPr>
-          <w:rFonts w:cs="Times New Roman"/>
-          <w:szCs w:val="24"/>
-        </w:rPr>
-        <w:t>Sommer</w:t>
-      </w:r>
-      <w:proofErr w:type="spellEnd"/>
-      <w:r>
-        <w:rPr>
-          <w:rFonts w:cs="Times New Roman"/>
-          <w:szCs w:val="24"/>
-        </w:rPr>
-        <w:t xml:space="preserve">, “Exegesis, Allusion and Intertextuality in the Hebrew Bible: A Response to Lyle </w:t>
-      </w:r>
-      <w:proofErr w:type="spellStart"/>
-      <w:r>
-        <w:rPr>
-          <w:rFonts w:cs="Times New Roman"/>
-          <w:szCs w:val="24"/>
-        </w:rPr>
-        <w:t>Eslinger</w:t>
-      </w:r>
-      <w:proofErr w:type="spellEnd"/>
-      <w:r>
-        <w:rPr>
-          <w:rFonts w:cs="Times New Roman"/>
-          <w:szCs w:val="24"/>
-        </w:rPr>
-        <w:t xml:space="preserve">,” </w:t>
+        <w:t xml:space="preserve">Benjamin D. Sommer, “Exegesis, Allusion and Intertextuality in the Hebrew Bible: A Response to Lyle Eslinger,” </w:t>
       </w:r>
       <w:r>
         <w:rPr>
@@ -4107,23 +3548,7 @@
           <w:rFonts w:cs="Times New Roman"/>
           <w:szCs w:val="24"/>
         </w:rPr>
-        <w:t xml:space="preserve">Steve </w:t>
-      </w:r>
-      <w:proofErr w:type="spellStart"/>
-      <w:r>
-        <w:rPr>
-          <w:rFonts w:cs="Times New Roman"/>
-          <w:szCs w:val="24"/>
-        </w:rPr>
-        <w:t>Moyise</w:t>
-      </w:r>
-      <w:proofErr w:type="spellEnd"/>
-      <w:r>
-        <w:rPr>
-          <w:rFonts w:cs="Times New Roman"/>
-          <w:szCs w:val="24"/>
-        </w:rPr>
-        <w:t xml:space="preserve">, “The Language of the Old Testament in the Apocalypse,” </w:t>
+        <w:t xml:space="preserve">Steve Moyise, “The Language of the Old Testament in the Apocalypse,” </w:t>
       </w:r>
       <w:r>
         <w:rPr>
@@ -4168,21 +3593,7 @@
         <w:rPr>
           <w:rFonts w:cs="Times New Roman"/>
         </w:rPr>
-        <w:t xml:space="preserve"> At least one scholar has taken a “weighted average” approach from previous commentators to adduce a scale of “certain,” “probable,” and “possible.” This “wisdom of the crowds” approach has benefits, as it curtails the confirmation bias of scholars hunting for allusions. But it also limits readers’ ability to decipher John’s allusions for </w:t>
-      </w:r>
-      <w:proofErr w:type="gramStart"/>
-      <w:r>
-        <w:rPr>
-          <w:rFonts w:cs="Times New Roman"/>
-        </w:rPr>
-        <w:t>themselves</w:t>
-      </w:r>
-      <w:proofErr w:type="gramEnd"/>
-      <w:r>
-        <w:rPr>
-          <w:rFonts w:cs="Times New Roman"/>
-        </w:rPr>
-        <w:t xml:space="preserve">. It is a scientific way of sampling allusions, but it multiplies scholarly “group think.” Since the commentators are not operating in isolation, the data is polluted. </w:t>
+        <w:t xml:space="preserve"> At least one scholar has taken a “weighted average” approach from previous commentators to adduce a scale of “certain,” “probable,” and “possible.” This “wisdom of the crowds” approach has benefits, as it curtails the confirmation bias of scholars hunting for allusions. But it also limits readers’ ability to decipher John’s allusions for themselves. It is a scientific way of sampling allusions, but it multiplies scholarly “group think.” Since the commentators are not operating in isolation, the data is polluted. </w:t>
       </w:r>
       <w:r>
         <w:rPr>
@@ -4207,39 +3618,7 @@
           <w:rFonts w:cs="Times New Roman"/>
           <w:szCs w:val="24"/>
         </w:rPr>
-        <w:t xml:space="preserve">Jon </w:t>
-      </w:r>
-      <w:proofErr w:type="spellStart"/>
-      <w:r>
-        <w:rPr>
-          <w:rFonts w:cs="Times New Roman"/>
-          <w:szCs w:val="24"/>
-        </w:rPr>
-        <w:t>Paulien</w:t>
-      </w:r>
-      <w:proofErr w:type="spellEnd"/>
-      <w:r>
-        <w:rPr>
-          <w:rFonts w:cs="Times New Roman"/>
-          <w:szCs w:val="24"/>
-        </w:rPr>
-        <w:t xml:space="preserve">, “Criteria and </w:t>
-      </w:r>
-      <w:proofErr w:type="spellStart"/>
-      <w:r>
-        <w:rPr>
-          <w:rFonts w:cs="Times New Roman"/>
-          <w:szCs w:val="24"/>
-        </w:rPr>
-        <w:t>Assesment</w:t>
-      </w:r>
-      <w:proofErr w:type="spellEnd"/>
-      <w:r>
-        <w:rPr>
-          <w:rFonts w:cs="Times New Roman"/>
-          <w:szCs w:val="24"/>
-        </w:rPr>
-        <w:t xml:space="preserve"> of Allusions to the Old Testament in the Book of Revelation,” in </w:t>
+        <w:t xml:space="preserve">Jon Paulien, “Criteria and Assesment of Allusions to the Old Testament in the Book of Revelation,” in </w:t>
       </w:r>
       <w:r>
         <w:rPr>
@@ -4255,49 +3634,8 @@
           <w:rFonts w:cs="Times New Roman"/>
           <w:szCs w:val="24"/>
         </w:rPr>
-        <w:t xml:space="preserve"> (</w:t>
-      </w:r>
-      <w:proofErr w:type="gramStart"/>
-      <w:r>
-        <w:rPr>
-          <w:rFonts w:cs="Times New Roman"/>
-          <w:szCs w:val="24"/>
-        </w:rPr>
-        <w:t>ed</w:t>
-      </w:r>
-      <w:proofErr w:type="gramEnd"/>
-      <w:r>
-        <w:rPr>
-          <w:rFonts w:cs="Times New Roman"/>
-          <w:szCs w:val="24"/>
-        </w:rPr>
-        <w:t xml:space="preserve"> by. </w:t>
-      </w:r>
-      <w:proofErr w:type="gramStart"/>
-      <w:r>
-        <w:rPr>
-          <w:rFonts w:cs="Times New Roman"/>
-          <w:szCs w:val="24"/>
-        </w:rPr>
-        <w:t xml:space="preserve">Steve </w:t>
-      </w:r>
-      <w:proofErr w:type="spellStart"/>
-      <w:r>
-        <w:rPr>
-          <w:rFonts w:cs="Times New Roman"/>
-          <w:szCs w:val="24"/>
-        </w:rPr>
-        <w:t>Moyise</w:t>
-      </w:r>
-      <w:proofErr w:type="spellEnd"/>
-      <w:r>
-        <w:rPr>
-          <w:rFonts w:cs="Times New Roman"/>
-          <w:szCs w:val="24"/>
-        </w:rPr>
-        <w:t>; Edinburgh: T &amp; T Clark, 2001), 113–30.</w:t>
-      </w:r>
-      <w:proofErr w:type="gramEnd"/>
+        <w:t xml:space="preserve"> (ed by. Steve Moyise; Edinburgh: T &amp; T Clark, 2001), 113–30.</w:t>
+      </w:r>
       <w:r>
         <w:rPr>
           <w:rFonts w:cs="Times New Roman"/>
@@ -4328,7 +3666,6 @@
         <w:t xml:space="preserve"> </w:t>
       </w:r>
       <w:hyperlink r:id="rId1" w:history="1">
-        <w:proofErr w:type="gramStart"/>
         <w:r>
           <w:rPr>
             <w:rStyle w:val="Hyperlink"/>
@@ -4356,14 +3693,7 @@
         <w:rPr>
           <w:rFonts w:cs="Times New Roman"/>
         </w:rPr>
-        <w:t xml:space="preserve"> respectively.</w:t>
-      </w:r>
-      <w:proofErr w:type="gramEnd"/>
-      <w:r>
-        <w:rPr>
-          <w:rFonts w:cs="Times New Roman"/>
-        </w:rPr>
-        <w:t xml:space="preserve"> </w:t>
+        <w:t xml:space="preserve"> respectively. </w:t>
       </w:r>
     </w:p>
   </w:footnote>
@@ -4413,25 +3743,14 @@
         </w:rPr>
         <w:t xml:space="preserve">Henry B. Swete, </w:t>
       </w:r>
-      <w:proofErr w:type="gramStart"/>
-      <w:r>
-        <w:rPr>
-          <w:rFonts w:cs="Times New Roman"/>
-          <w:i/>
-          <w:iCs/>
-          <w:szCs w:val="24"/>
-        </w:rPr>
-        <w:t>The</w:t>
-      </w:r>
-      <w:proofErr w:type="gramEnd"/>
-      <w:r>
-        <w:rPr>
-          <w:rFonts w:cs="Times New Roman"/>
-          <w:i/>
-          <w:iCs/>
-          <w:szCs w:val="24"/>
-        </w:rPr>
-        <w:t xml:space="preserve"> Apocalypse of St. John</w:t>
+      <w:r>
+        <w:rPr>
+          <w:rFonts w:cs="Times New Roman"/>
+          <w:i/>
+          <w:iCs/>
+          <w:szCs w:val="24"/>
+        </w:rPr>
+        <w:t>The Apocalypse of St. John</w:t>
       </w:r>
       <w:r>
         <w:rPr>
@@ -4508,23 +3827,7 @@
           <w:rFonts w:cs="Times New Roman"/>
           <w:szCs w:val="24"/>
         </w:rPr>
-        <w:t xml:space="preserve"> (2 </w:t>
-      </w:r>
-      <w:proofErr w:type="gramStart"/>
-      <w:r>
-        <w:rPr>
-          <w:rFonts w:cs="Times New Roman"/>
-          <w:szCs w:val="24"/>
-        </w:rPr>
-        <w:t>vols.;</w:t>
-      </w:r>
-      <w:proofErr w:type="gramEnd"/>
-      <w:r>
-        <w:rPr>
-          <w:rFonts w:cs="Times New Roman"/>
-          <w:szCs w:val="24"/>
-        </w:rPr>
-        <w:t xml:space="preserve"> ICC 44; Edinburgh: T. &amp; T. Clark, 1920).</w:t>
+        <w:t xml:space="preserve"> (2 vols.; ICC 44; Edinburgh: T. &amp; T. Clark, 1920).</w:t>
       </w:r>
       <w:r>
         <w:rPr>
@@ -4594,23 +3897,7 @@
           <w:rFonts w:cs="Times New Roman"/>
           <w:szCs w:val="24"/>
         </w:rPr>
-        <w:t xml:space="preserve"> (3 </w:t>
-      </w:r>
-      <w:proofErr w:type="gramStart"/>
-      <w:r>
-        <w:rPr>
-          <w:rFonts w:cs="Times New Roman"/>
-          <w:szCs w:val="24"/>
-        </w:rPr>
-        <w:t>vols.;</w:t>
-      </w:r>
-      <w:proofErr w:type="gramEnd"/>
-      <w:r>
-        <w:rPr>
-          <w:rFonts w:cs="Times New Roman"/>
-          <w:szCs w:val="24"/>
-        </w:rPr>
-        <w:t xml:space="preserve"> WBC 52A-C; Nashville: Thomas Nelson, 1997).</w:t>
+        <w:t xml:space="preserve"> (3 vols.; WBC 52A-C; Nashville: Thomas Nelson, 1997).</w:t>
       </w:r>
       <w:r>
         <w:rPr>
@@ -4666,25 +3953,14 @@
         </w:rPr>
         <w:t xml:space="preserve">Gregory K. Beale, </w:t>
       </w:r>
-      <w:proofErr w:type="gramStart"/>
-      <w:r>
-        <w:rPr>
-          <w:rFonts w:cs="Times New Roman"/>
-          <w:i/>
-          <w:iCs/>
-          <w:szCs w:val="24"/>
-        </w:rPr>
-        <w:t>The</w:t>
-      </w:r>
-      <w:proofErr w:type="gramEnd"/>
-      <w:r>
-        <w:rPr>
-          <w:rFonts w:cs="Times New Roman"/>
-          <w:i/>
-          <w:iCs/>
-          <w:szCs w:val="24"/>
-        </w:rPr>
-        <w:t xml:space="preserve"> Book of Revelation: A Commentary on the Greek Text</w:t>
+      <w:r>
+        <w:rPr>
+          <w:rFonts w:cs="Times New Roman"/>
+          <w:i/>
+          <w:iCs/>
+          <w:szCs w:val="24"/>
+        </w:rPr>
+        <w:t>The Book of Revelation: A Commentary on the Greek Text</w:t>
       </w:r>
       <w:r>
         <w:rPr>
@@ -4836,21 +4112,7 @@
         <w:rPr>
           <w:rFonts w:cs="Times New Roman"/>
         </w:rPr>
-        <w:t xml:space="preserve"> NB: This will be clearer when all of 18 </w:t>
-      </w:r>
-      <w:proofErr w:type="gramStart"/>
-      <w:r>
-        <w:rPr>
-          <w:rFonts w:cs="Times New Roman"/>
-        </w:rPr>
-        <w:t>is</w:t>
-      </w:r>
-      <w:proofErr w:type="gramEnd"/>
-      <w:r>
-        <w:rPr>
-          <w:rFonts w:cs="Times New Roman"/>
-        </w:rPr>
-        <w:t xml:space="preserve"> encoded. </w:t>
+        <w:t xml:space="preserve"> NB: This will be clearer when all of 18 is encoded. </w:t>
       </w:r>
       <w:r>
         <w:rPr>
@@ -4915,21 +4177,7 @@
         <w:rPr>
           <w:rFonts w:cs="Times New Roman"/>
         </w:rPr>
-        <w:t xml:space="preserve">(both in </w:t>
-      </w:r>
-      <w:proofErr w:type="spellStart"/>
-      <w:r>
-        <w:rPr>
-          <w:rFonts w:cs="Times New Roman"/>
-        </w:rPr>
-        <w:t>Jeremaih</w:t>
-      </w:r>
-      <w:proofErr w:type="spellEnd"/>
-      <w:r>
-        <w:rPr>
-          <w:rFonts w:cs="Times New Roman"/>
-        </w:rPr>
-        <w:t xml:space="preserve"> 29//Isaiah</w:t>
+        <w:t>(both in Jeremaih 29//Isaiah</w:t>
       </w:r>
       <w:r>
         <w:rPr>
@@ -4937,7 +4185,6 @@
         </w:rPr>
         <w:t xml:space="preserve"> 65 and in the </w:t>
       </w:r>
-      <w:proofErr w:type="spellStart"/>
       <w:r>
         <w:rPr>
           <w:rFonts w:cs="Times New Roman"/>
@@ -4946,7 +4193,6 @@
         </w:rPr>
         <w:t>pesharim</w:t>
       </w:r>
-      <w:proofErr w:type="spellEnd"/>
       <w:r>
         <w:rPr>
           <w:rFonts w:cs="Times New Roman"/>
@@ -4986,21 +4232,7 @@
         <w:rPr>
           <w:rFonts w:cs="Times New Roman"/>
         </w:rPr>
-        <w:t xml:space="preserve">1 </w:t>
-      </w:r>
-      <w:proofErr w:type="spellStart"/>
-      <w:r>
-        <w:rPr>
-          <w:rFonts w:cs="Times New Roman"/>
-        </w:rPr>
-        <w:t>En</w:t>
-      </w:r>
-      <w:proofErr w:type="spellEnd"/>
-      <w:r>
-        <w:rPr>
-          <w:rFonts w:cs="Times New Roman"/>
-        </w:rPr>
-        <w:t xml:space="preserve"> 91:16 (NA</w:t>
+        <w:t>1 En 91:16 (NA</w:t>
       </w:r>
       <w:r>
         <w:rPr>
@@ -5069,23 +4301,7 @@
           <w:rFonts w:cs="Times New Roman"/>
           <w:szCs w:val="24"/>
         </w:rPr>
-        <w:t xml:space="preserve">J. T. </w:t>
-      </w:r>
-      <w:proofErr w:type="spellStart"/>
-      <w:r>
-        <w:rPr>
-          <w:rFonts w:cs="Times New Roman"/>
-          <w:szCs w:val="24"/>
-        </w:rPr>
-        <w:t>Milik</w:t>
-      </w:r>
-      <w:proofErr w:type="spellEnd"/>
-      <w:r>
-        <w:rPr>
-          <w:rFonts w:cs="Times New Roman"/>
-          <w:szCs w:val="24"/>
-        </w:rPr>
-        <w:t xml:space="preserve">, ed., </w:t>
+        <w:t xml:space="preserve">J. T. Milik, ed., </w:t>
       </w:r>
       <w:r>
         <w:rPr>
@@ -5101,23 +4317,7 @@
           <w:rFonts w:cs="Times New Roman"/>
           <w:szCs w:val="24"/>
         </w:rPr>
-        <w:t xml:space="preserve"> (Oxford: Oxford University Press, 1976), 199, 269; George W. E. </w:t>
-      </w:r>
-      <w:proofErr w:type="spellStart"/>
-      <w:r>
-        <w:rPr>
-          <w:rFonts w:cs="Times New Roman"/>
-          <w:szCs w:val="24"/>
-        </w:rPr>
-        <w:t>Nickelsburg</w:t>
-      </w:r>
-      <w:proofErr w:type="spellEnd"/>
-      <w:r>
-        <w:rPr>
-          <w:rFonts w:cs="Times New Roman"/>
-          <w:szCs w:val="24"/>
-        </w:rPr>
-        <w:t xml:space="preserve">, </w:t>
+        <w:t xml:space="preserve"> (Oxford: Oxford University Press, 1976), 199, 269; George W. E. Nickelsburg, </w:t>
       </w:r>
       <w:r>
         <w:rPr>
@@ -5180,21 +4380,7 @@
         <w:rPr>
           <w:rFonts w:cs="Times New Roman"/>
         </w:rPr>
-        <w:t xml:space="preserve"> </w:t>
-      </w:r>
-      <w:proofErr w:type="spellStart"/>
-      <w:r>
-        <w:rPr>
-          <w:rFonts w:cs="Times New Roman"/>
-        </w:rPr>
-        <w:t>Bauckham</w:t>
-      </w:r>
-      <w:proofErr w:type="spellEnd"/>
-      <w:r>
-        <w:rPr>
-          <w:rFonts w:cs="Times New Roman"/>
-        </w:rPr>
-        <w:t xml:space="preserve"> argues that Isaiah 2:2-5 lies behind John’s interpretation of Isaiah 60. </w:t>
+        <w:t xml:space="preserve"> Bauckham argues that Isaiah 2:2-5 lies behind John’s interpretation of Isaiah 60. </w:t>
       </w:r>
       <w:r>
         <w:rPr>
@@ -5269,21 +4455,7 @@
         <w:rPr>
           <w:rFonts w:cs="Times New Roman"/>
         </w:rPr>
-        <w:t xml:space="preserve">If </w:t>
-      </w:r>
-      <w:proofErr w:type="spellStart"/>
-      <w:r>
-        <w:rPr>
-          <w:rFonts w:cs="Times New Roman"/>
-        </w:rPr>
-        <w:t>Bauckham</w:t>
-      </w:r>
-      <w:proofErr w:type="spellEnd"/>
-      <w:r>
-        <w:rPr>
-          <w:rFonts w:cs="Times New Roman"/>
-        </w:rPr>
-        <w:t xml:space="preserve"> is correct, then John r</w:t>
+        <w:t>If Bauckham is correct, then John r</w:t>
       </w:r>
       <w:r>
         <w:rPr>
@@ -5361,21 +4533,7 @@
         <w:rPr>
           <w:rFonts w:cs="Times New Roman"/>
         </w:rPr>
-        <w:t xml:space="preserve"> A sword proceeds from Christ’s mouth, not a plowshare (</w:t>
-      </w:r>
-      <w:proofErr w:type="spellStart"/>
-      <w:r>
-        <w:rPr>
-          <w:rFonts w:cs="Times New Roman"/>
-        </w:rPr>
-        <w:t>cf</w:t>
-      </w:r>
-      <w:proofErr w:type="spellEnd"/>
-      <w:r>
-        <w:rPr>
-          <w:rFonts w:cs="Times New Roman"/>
-        </w:rPr>
-        <w:t xml:space="preserve"> 1:16).</w:t>
+        <w:t xml:space="preserve"> A sword proceeds from Christ’s mouth, not a plowshare (cf 1:16).</w:t>
       </w:r>
       <w:r>
         <w:rPr>
@@ -5401,41 +4559,21 @@
         </w:rPr>
         <w:fldChar w:fldCharType="separate"/>
       </w:r>
-      <w:proofErr w:type="spellStart"/>
-      <w:r>
-        <w:rPr>
-          <w:rFonts w:cs="Times New Roman"/>
-          <w:szCs w:val="24"/>
-        </w:rPr>
-        <w:t>Bauckham</w:t>
-      </w:r>
-      <w:proofErr w:type="spellEnd"/>
-      <w:r>
-        <w:rPr>
-          <w:rFonts w:cs="Times New Roman"/>
-          <w:szCs w:val="24"/>
-        </w:rPr>
-        <w:t xml:space="preserve">, </w:t>
-      </w:r>
-      <w:proofErr w:type="gramStart"/>
-      <w:r>
-        <w:rPr>
-          <w:rFonts w:cs="Times New Roman"/>
-          <w:i/>
-          <w:iCs/>
-          <w:szCs w:val="24"/>
-        </w:rPr>
-        <w:t>The</w:t>
-      </w:r>
-      <w:proofErr w:type="gramEnd"/>
-      <w:r>
-        <w:rPr>
-          <w:rFonts w:cs="Times New Roman"/>
-          <w:i/>
-          <w:iCs/>
-          <w:szCs w:val="24"/>
-        </w:rPr>
-        <w:t xml:space="preserve"> Climax of Prophecy</w:t>
+      <w:r>
+        <w:rPr>
+          <w:rFonts w:cs="Times New Roman"/>
+          <w:szCs w:val="24"/>
+        </w:rPr>
+        <w:t xml:space="preserve">Bauckham, </w:t>
+      </w:r>
+      <w:r>
+        <w:rPr>
+          <w:rFonts w:cs="Times New Roman"/>
+          <w:i/>
+          <w:iCs/>
+          <w:szCs w:val="24"/>
+        </w:rPr>
+        <w:t>The Climax of Prophecy</w:t>
       </w:r>
       <w:r>
         <w:rPr>
@@ -5496,23 +4634,7 @@
           <w:rFonts w:cs="Times New Roman"/>
           <w:szCs w:val="24"/>
         </w:rPr>
-        <w:t xml:space="preserve">David </w:t>
-      </w:r>
-      <w:proofErr w:type="spellStart"/>
-      <w:r>
-        <w:rPr>
-          <w:rFonts w:cs="Times New Roman"/>
-          <w:szCs w:val="24"/>
-        </w:rPr>
-        <w:t>Vanderhooft</w:t>
-      </w:r>
-      <w:proofErr w:type="spellEnd"/>
-      <w:r>
-        <w:rPr>
-          <w:rFonts w:cs="Times New Roman"/>
-          <w:szCs w:val="24"/>
-        </w:rPr>
-        <w:t xml:space="preserve">, </w:t>
+        <w:t xml:space="preserve">David Vanderhooft, </w:t>
       </w:r>
       <w:r>
         <w:rPr>
@@ -5560,13 +4682,8 @@
       <w:r>
         <w:t xml:space="preserve">[CTF: A </w:t>
       </w:r>
-      <w:proofErr w:type="spellStart"/>
-      <w:r>
-        <w:t>redactional</w:t>
-      </w:r>
-      <w:proofErr w:type="spellEnd"/>
-      <w:r>
-        <w:t xml:space="preserve"> argument </w:t>
+      <w:r>
+        <w:t xml:space="preserve">redactional argument </w:t>
       </w:r>
       <w:r>
         <w:t xml:space="preserve">has been made </w:t>
@@ -7124,7 +6241,7 @@
 </file>
 
 <file path=customXml/itemProps1.xml><?xml version="1.0" encoding="utf-8"?>
-<ds:datastoreItem xmlns:ds="http://schemas.openxmlformats.org/officeDocument/2006/customXml" ds:itemID="{9D114D5F-42A6-4EF6-AAF7-A054FB0ED57F}">
+<ds:datastoreItem xmlns:ds="http://schemas.openxmlformats.org/officeDocument/2006/customXml" ds:itemID="{DC5DFB0F-CD3C-4795-9A97-1B933D901FCB}">
   <ds:schemaRefs>
     <ds:schemaRef ds:uri="http://schemas.openxmlformats.org/officeDocument/2006/bibliography"/>
   </ds:schemaRefs>

</xml_diff>